<commit_message>
Fixed bug on form activity for fetching data
</commit_message>
<xml_diff>
--- a/ChatAppProject.docx
+++ b/ChatAppProject.docx
@@ -81,18 +81,8 @@
           <w:lang w:val="it-IT"/>
           <w14:ligatures w14:val="standard"/>
         </w:rPr>
-        <w:t xml:space="preserve">Lorenzo </w:t>
-      </w:r>
-      <w:proofErr w:type="spellStart"/>
-      <w:r>
-        <w:rPr>
-          <w:rStyle w:val="FirstName"/>
-          <w:lang w:val="it-IT"/>
-          <w14:ligatures w14:val="standard"/>
-        </w:rPr>
-        <w:t>Massagli</w:t>
-      </w:r>
-      <w:proofErr w:type="spellEnd"/>
+        <w:t>Lorenzo Massagli</w:t>
+      </w:r>
       <w:r>
         <w:rPr>
           <w:rStyle w:val="FirstName"/>
@@ -703,13 +693,7 @@
         <w:rPr>
           <w14:ligatures w14:val="standard"/>
         </w:rPr>
-        <w:t>. Those applications involve different sources of data that can be sent: two of the most common communication methodologies are classic text messages and audio messages.</w:t>
-      </w:r>
-      <w:r>
-        <w:rPr>
-          <w14:ligatures w14:val="standard"/>
-        </w:rPr>
-        <w:t xml:space="preserve"> Those could be used for making emotion detection more feasible since there </w:t>
+        <w:t xml:space="preserve">. Those applications involve different sources of data that can be sent: two of the most common communication methodologies are classic text messages and audio messages. Those could be used for making emotion detection more feasible since there </w:t>
       </w:r>
       <w:r>
         <w:rPr>
@@ -774,14 +758,15 @@
       <w:pPr>
         <w:pStyle w:val="AckPara"/>
         <w:rPr>
-          <w14:ligatures w14:val="standard"/>
-        </w:rPr>
-      </w:pPr>
-      <w:r>
-        <w:rPr>
           <w:lang w:eastAsia="it-IT"/>
           <w14:ligatures w14:val="standard"/>
         </w:rPr>
+      </w:pPr>
+      <w:r>
+        <w:rPr>
+          <w:lang w:eastAsia="it-IT"/>
+          <w14:ligatures w14:val="standard"/>
+        </w:rPr>
         <w:t xml:space="preserve">The developed solution for </w:t>
       </w:r>
       <w:r>
@@ -796,23 +781,31 @@
           <w:lang w:eastAsia="it-IT"/>
           <w14:ligatures w14:val="standard"/>
         </w:rPr>
-        <w:t>a Chat Application for gathering data to be classified, a Firebase project for storing users, messages and labels, and a Flask application that exposes a Rest-</w:t>
-      </w:r>
-      <w:proofErr w:type="spellStart"/>
-      <w:r>
+        <w:t>a Chat Application for gathering data to be classified, a Firebase project for storing users, messages and labels, and a Flask application that exposes a Rest-Api for performing the actual classification.</w:t>
+      </w:r>
+    </w:p>
+    <w:p>
+      <w:pPr>
+        <w:pStyle w:val="AckPara"/>
         <w:rPr>
           <w:lang w:eastAsia="it-IT"/>
           <w14:ligatures w14:val="standard"/>
         </w:rPr>
-        <w:t>Api</w:t>
-      </w:r>
-      <w:proofErr w:type="spellEnd"/>
+      </w:pPr>
+    </w:p>
+    <w:p>
+      <w:pPr>
+        <w:pStyle w:val="AckPara"/>
+        <w:rPr>
+          <w14:ligatures w14:val="standard"/>
+        </w:rPr>
+      </w:pPr>
       <w:r>
         <w:rPr>
           <w:lang w:eastAsia="it-IT"/>
           <w14:ligatures w14:val="standard"/>
         </w:rPr>
-        <w:t xml:space="preserve"> for performing the actual classification.</w:t>
+        <w:t>&lt;&lt;Architecture image&gt;&gt;</w:t>
       </w:r>
     </w:p>
     <w:p>
@@ -1013,6 +1006,7 @@
           <w:rStyle w:val="Label"/>
           <w14:ligatures w14:val="standard"/>
         </w:rPr>
+        <w:lastRenderedPageBreak/>
         <w:t>3</w:t>
       </w:r>
       <w:r>
@@ -1036,7 +1030,6 @@
         </w:rPr>
       </w:pPr>
       <w:r>
-        <w:lastRenderedPageBreak/>
         <w:t>Insert paragraph text here. Insert paragraph text here. Insert paragraph text here. Insert paragraph text here. Insert paragraph text here. Insert paragraph text here. Insert paragraph text here. Insert paragraph text here. Insert paragraph text here. Insert paragraph text here. Insert paragraph text here. Insert paragraph text here. Insert paragraph text here. Insert paragraph text here. Insert paragraph text here. Insert paragraph text here. Insert paragraph text here. Insert paragraph text here. Insert paragraph text here. Insert paragraph text here. Insert paragraph text here. Insert paragraph text here.</w:t>
       </w:r>
     </w:p>
@@ -1189,7 +1182,6 @@
         </w:rPr>
         <w:t>Patricia S. Abril and Robert Plant, 2007. The patent holder's dilemma: Buy, sell, or troll? </w:t>
       </w:r>
-      <w:proofErr w:type="spellStart"/>
       <w:r>
         <w:rPr>
           <w:rFonts w:eastAsia="Times New Roman"/>
@@ -1197,17 +1189,7 @@
           <w:iCs/>
           <w:szCs w:val="14"/>
         </w:rPr>
-        <w:t>Commun</w:t>
-      </w:r>
-      <w:proofErr w:type="spellEnd"/>
-      <w:r>
-        <w:rPr>
-          <w:rFonts w:eastAsia="Times New Roman"/>
-          <w:i/>
-          <w:iCs/>
-          <w:szCs w:val="14"/>
-        </w:rPr>
-        <w:t xml:space="preserve">. ACM </w:t>
+        <w:t xml:space="preserve">Commun. ACM </w:t>
       </w:r>
       <w:r>
         <w:rPr>
@@ -1265,21 +1247,8 @@
         </w:rPr>
         <w:tab/>
       </w:r>
-      <w:proofErr w:type="spellStart"/>
-      <w:r>
-        <w:t>Sten</w:t>
-      </w:r>
-      <w:proofErr w:type="spellEnd"/>
-      <w:r>
-        <w:t xml:space="preserve"> </w:t>
-      </w:r>
-      <w:proofErr w:type="spellStart"/>
-      <w:r>
-        <w:t>Andler</w:t>
-      </w:r>
-      <w:proofErr w:type="spellEnd"/>
-      <w:r>
-        <w:t>. 1979. Predicate path expressions. In </w:t>
+      <w:r>
+        <w:t>Sten Andler. 1979. Predicate path expressions. In </w:t>
       </w:r>
       <w:r>
         <w:rPr>
@@ -1289,15 +1258,7 @@
         <w:t>Proceedings of the 6th. ACM SIGACT-SIGPLAN Symposium on Principles of Programming Languages (POPL '79)</w:t>
       </w:r>
       <w:r>
-        <w:t xml:space="preserve">. ACM Press, New York, NY, 226-236. </w:t>
-      </w:r>
-      <w:proofErr w:type="spellStart"/>
-      <w:r>
-        <w:t>DOI:https</w:t>
-      </w:r>
-      <w:proofErr w:type="spellEnd"/>
-      <w:r>
-        <w:t>://doi.org/10.1145/567752.567774</w:t>
+        <w:t>. ACM Press, New York, NY, 226-236. DOI:https://doi.org/10.1145/567752.567774</w:t>
       </w:r>
     </w:p>
     <w:p>
@@ -1336,15 +1297,7 @@
         <w:t>The title of book one</w:t>
       </w:r>
       <w:r>
-        <w:t xml:space="preserve"> (1st. ed.). The name of the series one, Vol. 9. University of Chicago Press, Chicago. </w:t>
-      </w:r>
-      <w:proofErr w:type="spellStart"/>
-      <w:r>
-        <w:t>DOI:https</w:t>
-      </w:r>
-      <w:proofErr w:type="spellEnd"/>
-      <w:r>
-        <w:t>://doi.org/10.1007/3-540-09237-4</w:t>
+        <w:t> (1st. ed.). The name of the series one, Vol. 9. University of Chicago Press, Chicago. DOI:https://doi.org/10.1007/3-540-09237-4</w:t>
       </w:r>
       <w:r>
         <w:rPr>
@@ -1373,15 +1326,7 @@
         <w:tab/>
       </w:r>
       <w:r>
-        <w:t xml:space="preserve">David </w:t>
-      </w:r>
-      <w:proofErr w:type="spellStart"/>
-      <w:r>
-        <w:t>Kosiur</w:t>
-      </w:r>
-      <w:proofErr w:type="spellEnd"/>
-      <w:r>
-        <w:t>. 2001. </w:t>
+        <w:t>David Kosiur. 2001. </w:t>
       </w:r>
       <w:r>
         <w:rPr>
@@ -1781,19 +1726,11 @@
             </w:rPr>
             <w:t xml:space="preserve">, </w:t>
           </w:r>
-          <w:proofErr w:type="spellStart"/>
           <w:r>
             <w:rPr>
               <w:rFonts w:ascii="Linux Biolinum" w:hAnsi="Linux Biolinum" w:cs="Linux Biolinum"/>
             </w:rPr>
-            <w:t>a.y</w:t>
-          </w:r>
-          <w:proofErr w:type="spellEnd"/>
-          <w:r>
-            <w:rPr>
-              <w:rFonts w:ascii="Linux Biolinum" w:hAnsi="Linux Biolinum" w:cs="Linux Biolinum"/>
-            </w:rPr>
-            <w:t>. 2020/2021</w:t>
+            <w:t>a.y. 2020/2021</w:t>
           </w:r>
         </w:p>
       </w:tc>
@@ -10446,12 +10383,6 @@
 </file>
 
 <file path=customXml/item1.xml><?xml version="1.0" encoding="utf-8"?>
-<p:properties xmlns:p="http://schemas.microsoft.com/office/2006/metadata/properties" xmlns:xsi="http://www.w3.org/2001/XMLSchema-instance" xmlns:pc="http://schemas.microsoft.com/office/infopath/2007/PartnerControls">
-  <documentManagement/>
-</p:properties>
-</file>
-
-<file path=customXml/item2.xml><?xml version="1.0" encoding="utf-8"?>
 <?mso-contentType ?>
 <FormTemplates xmlns="http://schemas.microsoft.com/sharepoint/v3/contenttype/forms">
   <Display>DocumentLibraryForm</Display>
@@ -10460,136 +10391,14 @@
 </FormTemplates>
 </file>
 
+<file path=customXml/item2.xml><?xml version="1.0" encoding="utf-8"?>
+<p:properties xmlns:p="http://schemas.microsoft.com/office/2006/metadata/properties" xmlns:xsi="http://www.w3.org/2001/XMLSchema-instance" xmlns:pc="http://schemas.microsoft.com/office/infopath/2007/PartnerControls">
+  <documentManagement/>
+</p:properties>
+</file>
+
 <file path=customXml/item3.xml><?xml version="1.0" encoding="utf-8"?>
-<ct:contentTypeSchema xmlns:ct="http://schemas.microsoft.com/office/2006/metadata/contentType" xmlns:ma="http://schemas.microsoft.com/office/2006/metadata/properties/metaAttributes" ct:_="" ma:_="" ma:contentTypeName="Documento" ma:contentTypeID="0x010100920F118D3552C949A3C7D2AF312005BD" ma:contentTypeVersion="2" ma:contentTypeDescription="Creare un nuovo documento." ma:contentTypeScope="" ma:versionID="9ba80740aa5e561485244072e0eed859">
-  <xsd:schema xmlns:xsd="http://www.w3.org/2001/XMLSchema" xmlns:xs="http://www.w3.org/2001/XMLSchema" xmlns:p="http://schemas.microsoft.com/office/2006/metadata/properties" xmlns:ns2="c7ab05c8-a23e-47fa-afb4-2d28bca62183" targetNamespace="http://schemas.microsoft.com/office/2006/metadata/properties" ma:root="true" ma:fieldsID="3b35596339a353e344b06235085a7ab5" ns2:_="">
-    <xsd:import namespace="c7ab05c8-a23e-47fa-afb4-2d28bca62183"/>
-    <xsd:element name="properties">
-      <xsd:complexType>
-        <xsd:sequence>
-          <xsd:element name="documentManagement">
-            <xsd:complexType>
-              <xsd:all>
-                <xsd:element ref="ns2:MediaServiceMetadata" minOccurs="0"/>
-                <xsd:element ref="ns2:MediaServiceFastMetadata" minOccurs="0"/>
-              </xsd:all>
-            </xsd:complexType>
-          </xsd:element>
-        </xsd:sequence>
-      </xsd:complexType>
-    </xsd:element>
-  </xsd:schema>
-  <xsd:schema xmlns:xsd="http://www.w3.org/2001/XMLSchema" xmlns:xs="http://www.w3.org/2001/XMLSchema" xmlns:dms="http://schemas.microsoft.com/office/2006/documentManagement/types" xmlns:pc="http://schemas.microsoft.com/office/infopath/2007/PartnerControls" targetNamespace="c7ab05c8-a23e-47fa-afb4-2d28bca62183" elementFormDefault="qualified">
-    <xsd:import namespace="http://schemas.microsoft.com/office/2006/documentManagement/types"/>
-    <xsd:import namespace="http://schemas.microsoft.com/office/infopath/2007/PartnerControls"/>
-    <xsd:element name="MediaServiceMetadata" ma:index="8" nillable="true" ma:displayName="MediaServiceMetadata" ma:hidden="true" ma:internalName="MediaServiceMetadata" ma:readOnly="true">
-      <xsd:simpleType>
-        <xsd:restriction base="dms:Note"/>
-      </xsd:simpleType>
-    </xsd:element>
-    <xsd:element name="MediaServiceFastMetadata" ma:index="9" nillable="true" ma:displayName="MediaServiceFastMetadata" ma:hidden="true" ma:internalName="MediaServiceFastMetadata" ma:readOnly="true">
-      <xsd:simpleType>
-        <xsd:restriction base="dms:Note"/>
-      </xsd:simpleType>
-    </xsd:element>
-  </xsd:schema>
-  <xsd:schema xmlns="http://schemas.openxmlformats.org/package/2006/metadata/core-properties" xmlns:xsd="http://www.w3.org/2001/XMLSchema" xmlns:xsi="http://www.w3.org/2001/XMLSchema-instance" xmlns:dc="http://purl.org/dc/elements/1.1/" xmlns:dcterms="http://purl.org/dc/terms/" xmlns:odoc="http://schemas.microsoft.com/internal/obd" targetNamespace="http://schemas.openxmlformats.org/package/2006/metadata/core-properties" elementFormDefault="qualified" attributeFormDefault="unqualified" blockDefault="#all">
-    <xsd:import namespace="http://purl.org/dc/elements/1.1/" schemaLocation="http://dublincore.org/schemas/xmls/qdc/2003/04/02/dc.xsd"/>
-    <xsd:import namespace="http://purl.org/dc/terms/" schemaLocation="http://dublincore.org/schemas/xmls/qdc/2003/04/02/dcterms.xsd"/>
-    <xsd:element name="coreProperties" type="CT_coreProperties"/>
-    <xsd:complexType name="CT_coreProperties">
-      <xsd:all>
-        <xsd:element ref="dc:creator" minOccurs="0" maxOccurs="1"/>
-        <xsd:element ref="dcterms:created" minOccurs="0" maxOccurs="1"/>
-        <xsd:element ref="dc:identifier" minOccurs="0" maxOccurs="1"/>
-        <xsd:element name="contentType" minOccurs="0" maxOccurs="1" type="xsd:string" ma:index="0" ma:displayName="Tipo di contenuto"/>
-        <xsd:element ref="dc:title" minOccurs="0" maxOccurs="1" ma:index="4" ma:displayName="Titolo"/>
-        <xsd:element ref="dc:subject" minOccurs="0" maxOccurs="1"/>
-        <xsd:element ref="dc:description" minOccurs="0" maxOccurs="1"/>
-        <xsd:element name="keywords" minOccurs="0" maxOccurs="1" type="xsd:string"/>
-        <xsd:element ref="dc:language" minOccurs="0" maxOccurs="1"/>
-        <xsd:element name="category" minOccurs="0" maxOccurs="1" type="xsd:string"/>
-        <xsd:element name="version" minOccurs="0" maxOccurs="1" type="xsd:string"/>
-        <xsd:element name="revision" minOccurs="0" maxOccurs="1" type="xsd:string">
-          <xsd:annotation>
-            <xsd:documentation>
-                        This value indicates the number of saves or revisions. The application is responsible for updating this value after each revision.
-                    </xsd:documentation>
-          </xsd:annotation>
-        </xsd:element>
-        <xsd:element name="lastModifiedBy" minOccurs="0" maxOccurs="1" type="xsd:string"/>
-        <xsd:element ref="dcterms:modified" minOccurs="0" maxOccurs="1"/>
-        <xsd:element name="contentStatus" minOccurs="0" maxOccurs="1" type="xsd:string"/>
-      </xsd:all>
-    </xsd:complexType>
-  </xsd:schema>
-  <xs:schema xmlns:pc="http://schemas.microsoft.com/office/infopath/2007/PartnerControls" xmlns:xs="http://www.w3.org/2001/XMLSchema" targetNamespace="http://schemas.microsoft.com/office/infopath/2007/PartnerControls" elementFormDefault="qualified" attributeFormDefault="unqualified">
-    <xs:element name="Person">
-      <xs:complexType>
-        <xs:sequence>
-          <xs:element ref="pc:DisplayName" minOccurs="0"/>
-          <xs:element ref="pc:AccountId" minOccurs="0"/>
-          <xs:element ref="pc:AccountType" minOccurs="0"/>
-        </xs:sequence>
-      </xs:complexType>
-    </xs:element>
-    <xs:element name="DisplayName" type="xs:string"/>
-    <xs:element name="AccountId" type="xs:string"/>
-    <xs:element name="AccountType" type="xs:string"/>
-    <xs:element name="BDCAssociatedEntity">
-      <xs:complexType>
-        <xs:sequence>
-          <xs:element ref="pc:BDCEntity" minOccurs="0" maxOccurs="unbounded"/>
-        </xs:sequence>
-        <xs:attribute ref="pc:EntityNamespace"/>
-        <xs:attribute ref="pc:EntityName"/>
-        <xs:attribute ref="pc:SystemInstanceName"/>
-        <xs:attribute ref="pc:AssociationName"/>
-      </xs:complexType>
-    </xs:element>
-    <xs:attribute name="EntityNamespace" type="xs:string"/>
-    <xs:attribute name="EntityName" type="xs:string"/>
-    <xs:attribute name="SystemInstanceName" type="xs:string"/>
-    <xs:attribute name="AssociationName" type="xs:string"/>
-    <xs:element name="BDCEntity">
-      <xs:complexType>
-        <xs:sequence>
-          <xs:element ref="pc:EntityDisplayName" minOccurs="0"/>
-          <xs:element ref="pc:EntityInstanceReference" minOccurs="0"/>
-          <xs:element ref="pc:EntityId1" minOccurs="0"/>
-          <xs:element ref="pc:EntityId2" minOccurs="0"/>
-          <xs:element ref="pc:EntityId3" minOccurs="0"/>
-          <xs:element ref="pc:EntityId4" minOccurs="0"/>
-          <xs:element ref="pc:EntityId5" minOccurs="0"/>
-        </xs:sequence>
-      </xs:complexType>
-    </xs:element>
-    <xs:element name="EntityDisplayName" type="xs:string"/>
-    <xs:element name="EntityInstanceReference" type="xs:string"/>
-    <xs:element name="EntityId1" type="xs:string"/>
-    <xs:element name="EntityId2" type="xs:string"/>
-    <xs:element name="EntityId3" type="xs:string"/>
-    <xs:element name="EntityId4" type="xs:string"/>
-    <xs:element name="EntityId5" type="xs:string"/>
-    <xs:element name="Terms">
-      <xs:complexType>
-        <xs:sequence>
-          <xs:element ref="pc:TermInfo" minOccurs="0" maxOccurs="unbounded"/>
-        </xs:sequence>
-      </xs:complexType>
-    </xs:element>
-    <xs:element name="TermInfo">
-      <xs:complexType>
-        <xs:sequence>
-          <xs:element ref="pc:TermName" minOccurs="0"/>
-          <xs:element ref="pc:TermId" minOccurs="0"/>
-        </xs:sequence>
-      </xs:complexType>
-    </xs:element>
-    <xs:element name="TermName" type="xs:string"/>
-    <xs:element name="TermId" type="xs:string"/>
-  </xs:schema>
-</ct:contentTypeSchema>
+<b:Sources xmlns:b="http://schemas.openxmlformats.org/officeDocument/2006/bibliography" xmlns="http://schemas.openxmlformats.org/officeDocument/2006/bibliography" SelectedStyle="\APA.XSL" StyleName="APA"/>
 </file>
 
 <file path=customXml/item4.xml><?xml version="1.0" encoding="utf-8"?>
@@ -10771,10 +10580,146 @@
 </file>
 
 <file path=customXml/item5.xml><?xml version="1.0" encoding="utf-8"?>
-<b:Sources xmlns:b="http://schemas.openxmlformats.org/officeDocument/2006/bibliography" xmlns="http://schemas.openxmlformats.org/officeDocument/2006/bibliography" SelectedStyle="\APA.XSL" StyleName="APA"/>
+<ct:contentTypeSchema xmlns:ct="http://schemas.microsoft.com/office/2006/metadata/contentType" xmlns:ma="http://schemas.microsoft.com/office/2006/metadata/properties/metaAttributes" ct:_="" ma:_="" ma:contentTypeName="Documento" ma:contentTypeID="0x010100920F118D3552C949A3C7D2AF312005BD" ma:contentTypeVersion="2" ma:contentTypeDescription="Creare un nuovo documento." ma:contentTypeScope="" ma:versionID="9ba80740aa5e561485244072e0eed859">
+  <xsd:schema xmlns:xsd="http://www.w3.org/2001/XMLSchema" xmlns:xs="http://www.w3.org/2001/XMLSchema" xmlns:p="http://schemas.microsoft.com/office/2006/metadata/properties" xmlns:ns2="c7ab05c8-a23e-47fa-afb4-2d28bca62183" targetNamespace="http://schemas.microsoft.com/office/2006/metadata/properties" ma:root="true" ma:fieldsID="3b35596339a353e344b06235085a7ab5" ns2:_="">
+    <xsd:import namespace="c7ab05c8-a23e-47fa-afb4-2d28bca62183"/>
+    <xsd:element name="properties">
+      <xsd:complexType>
+        <xsd:sequence>
+          <xsd:element name="documentManagement">
+            <xsd:complexType>
+              <xsd:all>
+                <xsd:element ref="ns2:MediaServiceMetadata" minOccurs="0"/>
+                <xsd:element ref="ns2:MediaServiceFastMetadata" minOccurs="0"/>
+              </xsd:all>
+            </xsd:complexType>
+          </xsd:element>
+        </xsd:sequence>
+      </xsd:complexType>
+    </xsd:element>
+  </xsd:schema>
+  <xsd:schema xmlns:xsd="http://www.w3.org/2001/XMLSchema" xmlns:xs="http://www.w3.org/2001/XMLSchema" xmlns:dms="http://schemas.microsoft.com/office/2006/documentManagement/types" xmlns:pc="http://schemas.microsoft.com/office/infopath/2007/PartnerControls" targetNamespace="c7ab05c8-a23e-47fa-afb4-2d28bca62183" elementFormDefault="qualified">
+    <xsd:import namespace="http://schemas.microsoft.com/office/2006/documentManagement/types"/>
+    <xsd:import namespace="http://schemas.microsoft.com/office/infopath/2007/PartnerControls"/>
+    <xsd:element name="MediaServiceMetadata" ma:index="8" nillable="true" ma:displayName="MediaServiceMetadata" ma:hidden="true" ma:internalName="MediaServiceMetadata" ma:readOnly="true">
+      <xsd:simpleType>
+        <xsd:restriction base="dms:Note"/>
+      </xsd:simpleType>
+    </xsd:element>
+    <xsd:element name="MediaServiceFastMetadata" ma:index="9" nillable="true" ma:displayName="MediaServiceFastMetadata" ma:hidden="true" ma:internalName="MediaServiceFastMetadata" ma:readOnly="true">
+      <xsd:simpleType>
+        <xsd:restriction base="dms:Note"/>
+      </xsd:simpleType>
+    </xsd:element>
+  </xsd:schema>
+  <xsd:schema xmlns="http://schemas.openxmlformats.org/package/2006/metadata/core-properties" xmlns:xsd="http://www.w3.org/2001/XMLSchema" xmlns:xsi="http://www.w3.org/2001/XMLSchema-instance" xmlns:dc="http://purl.org/dc/elements/1.1/" xmlns:dcterms="http://purl.org/dc/terms/" xmlns:odoc="http://schemas.microsoft.com/internal/obd" targetNamespace="http://schemas.openxmlformats.org/package/2006/metadata/core-properties" elementFormDefault="qualified" attributeFormDefault="unqualified" blockDefault="#all">
+    <xsd:import namespace="http://purl.org/dc/elements/1.1/" schemaLocation="http://dublincore.org/schemas/xmls/qdc/2003/04/02/dc.xsd"/>
+    <xsd:import namespace="http://purl.org/dc/terms/" schemaLocation="http://dublincore.org/schemas/xmls/qdc/2003/04/02/dcterms.xsd"/>
+    <xsd:element name="coreProperties" type="CT_coreProperties"/>
+    <xsd:complexType name="CT_coreProperties">
+      <xsd:all>
+        <xsd:element ref="dc:creator" minOccurs="0" maxOccurs="1"/>
+        <xsd:element ref="dcterms:created" minOccurs="0" maxOccurs="1"/>
+        <xsd:element ref="dc:identifier" minOccurs="0" maxOccurs="1"/>
+        <xsd:element name="contentType" minOccurs="0" maxOccurs="1" type="xsd:string" ma:index="0" ma:displayName="Tipo di contenuto"/>
+        <xsd:element ref="dc:title" minOccurs="0" maxOccurs="1" ma:index="4" ma:displayName="Titolo"/>
+        <xsd:element ref="dc:subject" minOccurs="0" maxOccurs="1"/>
+        <xsd:element ref="dc:description" minOccurs="0" maxOccurs="1"/>
+        <xsd:element name="keywords" minOccurs="0" maxOccurs="1" type="xsd:string"/>
+        <xsd:element ref="dc:language" minOccurs="0" maxOccurs="1"/>
+        <xsd:element name="category" minOccurs="0" maxOccurs="1" type="xsd:string"/>
+        <xsd:element name="version" minOccurs="0" maxOccurs="1" type="xsd:string"/>
+        <xsd:element name="revision" minOccurs="0" maxOccurs="1" type="xsd:string">
+          <xsd:annotation>
+            <xsd:documentation>
+                        This value indicates the number of saves or revisions. The application is responsible for updating this value after each revision.
+                    </xsd:documentation>
+          </xsd:annotation>
+        </xsd:element>
+        <xsd:element name="lastModifiedBy" minOccurs="0" maxOccurs="1" type="xsd:string"/>
+        <xsd:element ref="dcterms:modified" minOccurs="0" maxOccurs="1"/>
+        <xsd:element name="contentStatus" minOccurs="0" maxOccurs="1" type="xsd:string"/>
+      </xsd:all>
+    </xsd:complexType>
+  </xsd:schema>
+  <xs:schema xmlns:pc="http://schemas.microsoft.com/office/infopath/2007/PartnerControls" xmlns:xs="http://www.w3.org/2001/XMLSchema" targetNamespace="http://schemas.microsoft.com/office/infopath/2007/PartnerControls" elementFormDefault="qualified" attributeFormDefault="unqualified">
+    <xs:element name="Person">
+      <xs:complexType>
+        <xs:sequence>
+          <xs:element ref="pc:DisplayName" minOccurs="0"/>
+          <xs:element ref="pc:AccountId" minOccurs="0"/>
+          <xs:element ref="pc:AccountType" minOccurs="0"/>
+        </xs:sequence>
+      </xs:complexType>
+    </xs:element>
+    <xs:element name="DisplayName" type="xs:string"/>
+    <xs:element name="AccountId" type="xs:string"/>
+    <xs:element name="AccountType" type="xs:string"/>
+    <xs:element name="BDCAssociatedEntity">
+      <xs:complexType>
+        <xs:sequence>
+          <xs:element ref="pc:BDCEntity" minOccurs="0" maxOccurs="unbounded"/>
+        </xs:sequence>
+        <xs:attribute ref="pc:EntityNamespace"/>
+        <xs:attribute ref="pc:EntityName"/>
+        <xs:attribute ref="pc:SystemInstanceName"/>
+        <xs:attribute ref="pc:AssociationName"/>
+      </xs:complexType>
+    </xs:element>
+    <xs:attribute name="EntityNamespace" type="xs:string"/>
+    <xs:attribute name="EntityName" type="xs:string"/>
+    <xs:attribute name="SystemInstanceName" type="xs:string"/>
+    <xs:attribute name="AssociationName" type="xs:string"/>
+    <xs:element name="BDCEntity">
+      <xs:complexType>
+        <xs:sequence>
+          <xs:element ref="pc:EntityDisplayName" minOccurs="0"/>
+          <xs:element ref="pc:EntityInstanceReference" minOccurs="0"/>
+          <xs:element ref="pc:EntityId1" minOccurs="0"/>
+          <xs:element ref="pc:EntityId2" minOccurs="0"/>
+          <xs:element ref="pc:EntityId3" minOccurs="0"/>
+          <xs:element ref="pc:EntityId4" minOccurs="0"/>
+          <xs:element ref="pc:EntityId5" minOccurs="0"/>
+        </xs:sequence>
+      </xs:complexType>
+    </xs:element>
+    <xs:element name="EntityDisplayName" type="xs:string"/>
+    <xs:element name="EntityInstanceReference" type="xs:string"/>
+    <xs:element name="EntityId1" type="xs:string"/>
+    <xs:element name="EntityId2" type="xs:string"/>
+    <xs:element name="EntityId3" type="xs:string"/>
+    <xs:element name="EntityId4" type="xs:string"/>
+    <xs:element name="EntityId5" type="xs:string"/>
+    <xs:element name="Terms">
+      <xs:complexType>
+        <xs:sequence>
+          <xs:element ref="pc:TermInfo" minOccurs="0" maxOccurs="unbounded"/>
+        </xs:sequence>
+      </xs:complexType>
+    </xs:element>
+    <xs:element name="TermInfo">
+      <xs:complexType>
+        <xs:sequence>
+          <xs:element ref="pc:TermName" minOccurs="0"/>
+          <xs:element ref="pc:TermId" minOccurs="0"/>
+        </xs:sequence>
+      </xs:complexType>
+    </xs:element>
+    <xs:element name="TermName" type="xs:string"/>
+    <xs:element name="TermId" type="xs:string"/>
+  </xs:schema>
+</ct:contentTypeSchema>
 </file>
 
 <file path=customXml/itemProps1.xml><?xml version="1.0" encoding="utf-8"?>
+<ds:datastoreItem xmlns:ds="http://schemas.openxmlformats.org/officeDocument/2006/customXml" ds:itemID="{228DFA8D-64E9-4FEB-BC4D-75C658A8D3BC}">
+  <ds:schemaRefs>
+    <ds:schemaRef ds:uri="http://schemas.microsoft.com/sharepoint/v3/contenttype/forms"/>
+  </ds:schemaRefs>
+</ds:datastoreItem>
+</file>
+
+<file path=customXml/itemProps2.xml><?xml version="1.0" encoding="utf-8"?>
 <ds:datastoreItem xmlns:ds="http://schemas.openxmlformats.org/officeDocument/2006/customXml" ds:itemID="{10425DDF-7D1B-4191-86E3-718DA5190F3E}">
   <ds:schemaRefs>
     <ds:schemaRef ds:uri="http://schemas.microsoft.com/office/2006/metadata/properties"/>
@@ -10783,15 +10728,21 @@
 </ds:datastoreItem>
 </file>
 
-<file path=customXml/itemProps2.xml><?xml version="1.0" encoding="utf-8"?>
-<ds:datastoreItem xmlns:ds="http://schemas.openxmlformats.org/officeDocument/2006/customXml" ds:itemID="{228DFA8D-64E9-4FEB-BC4D-75C658A8D3BC}">
+<file path=customXml/itemProps3.xml><?xml version="1.0" encoding="utf-8"?>
+<ds:datastoreItem xmlns:ds="http://schemas.openxmlformats.org/officeDocument/2006/customXml" ds:itemID="{B589180B-96F4-4B3D-93D7-E2C64345EF74}">
   <ds:schemaRefs>
-    <ds:schemaRef ds:uri="http://schemas.microsoft.com/sharepoint/v3/contenttype/forms"/>
+    <ds:schemaRef ds:uri="http://schemas.openxmlformats.org/officeDocument/2006/bibliography"/>
   </ds:schemaRefs>
 </ds:datastoreItem>
 </file>
 
-<file path=customXml/itemProps3.xml><?xml version="1.0" encoding="utf-8"?>
+<file path=customXml/itemProps4.xml><?xml version="1.0" encoding="utf-8"?>
+<ds:datastoreItem xmlns:ds="http://schemas.openxmlformats.org/officeDocument/2006/customXml" ds:itemID="{4D45DBA2-DCF6-46BF-858B-9A8CC8161B4D}">
+  <ds:schemaRefs/>
+</ds:datastoreItem>
+</file>
+
+<file path=customXml/itemProps5.xml><?xml version="1.0" encoding="utf-8"?>
 <ds:datastoreItem xmlns:ds="http://schemas.openxmlformats.org/officeDocument/2006/customXml" ds:itemID="{A827918F-B007-4FBD-95D8-FE90CFD722C0}">
   <ds:schemaRefs>
     <ds:schemaRef ds:uri="http://schemas.microsoft.com/office/2006/metadata/contentType"/>
@@ -10807,18 +10758,4 @@
     <ds:schemaRef ds:uri="http://schemas.microsoft.com/internal/obd"/>
   </ds:schemaRefs>
 </ds:datastoreItem>
-</file>
-
-<file path=customXml/itemProps4.xml><?xml version="1.0" encoding="utf-8"?>
-<ds:datastoreItem xmlns:ds="http://schemas.openxmlformats.org/officeDocument/2006/customXml" ds:itemID="{4D45DBA2-DCF6-46BF-858B-9A8CC8161B4D}">
-  <ds:schemaRefs/>
-</ds:datastoreItem>
-</file>
-
-<file path=customXml/itemProps5.xml><?xml version="1.0" encoding="utf-8"?>
-<ds:datastoreItem xmlns:ds="http://schemas.openxmlformats.org/officeDocument/2006/customXml" ds:itemID="{B589180B-96F4-4B3D-93D7-E2C64345EF74}">
-  <ds:schemaRefs>
-    <ds:schemaRef ds:uri="http://schemas.openxmlformats.org/officeDocument/2006/bibliography"/>
-  </ds:schemaRefs>
-</ds:datastoreItem>
 </file>
</xml_diff>